<commit_message>
Document and Excel are completed
</commit_message>
<xml_diff>
--- a/Kickstarter_campaigns_conclusions.docx
+++ b/Kickstarter_campaigns_conclusions.docx
@@ -263,6 +263,15 @@
           <w:sz w:val="24"/>
           <w:szCs w:val="24"/>
         </w:rPr>
+        <w:t xml:space="preserve">(i.e. </w:t>
+      </w:r>
+      <w:r>
+        <w:rPr>
+          <w:rFonts w:eastAsia="Times New Roman" w:cstheme="minorHAnsi"/>
+          <w:color w:val="24292E"/>
+          <w:sz w:val="24"/>
+          <w:szCs w:val="24"/>
+        </w:rPr>
         <w:t>Some of the campaigns are in Successful state</w:t>
       </w:r>
       <w:r>
@@ -272,8 +281,19 @@
           <w:sz w:val="24"/>
           <w:szCs w:val="24"/>
         </w:rPr>
-        <w:t xml:space="preserve"> when their goal is less than Pledged.</w:t>
-      </w:r>
+        <w:t xml:space="preserve"> when their goal is less than Pledged</w:t>
+      </w:r>
+      <w:r>
+        <w:rPr>
+          <w:rFonts w:eastAsia="Times New Roman" w:cstheme="minorHAnsi"/>
+          <w:color w:val="24292E"/>
+          <w:sz w:val="24"/>
+          <w:szCs w:val="24"/>
+        </w:rPr>
+        <w:t>).</w:t>
+      </w:r>
+      <w:bookmarkStart w:id="0" w:name="_GoBack"/>
+      <w:bookmarkEnd w:id="0"/>
     </w:p>
     <w:p>
       <w:pPr>
@@ -350,12 +370,7 @@
         <w:ind w:left="720"/>
       </w:pPr>
       <w:r>
-        <w:t xml:space="preserve">Trend of Campaign creation over the year using Total count of Campaigns per year using Line </w:t>
-      </w:r>
-      <w:bookmarkStart w:id="0" w:name="_GoBack"/>
-      <w:bookmarkEnd w:id="0"/>
-      <w:r>
-        <w:t>graph.</w:t>
+        <w:t>Trend of Campaign creation over the year using Total count of Campaigns per year using Line graph.</w:t>
       </w:r>
     </w:p>
     <w:sectPr>
@@ -1211,6 +1226,7 @@
   <w:style w:type="character" w:default="1" w:styleId="DefaultParagraphFont">
     <w:name w:val="Default Paragraph Font"/>
     <w:uiPriority w:val="1"/>
+    <w:semiHidden/>
     <w:unhideWhenUsed/>
   </w:style>
   <w:style w:type="table" w:default="1" w:styleId="TableNormal">

</xml_diff>